<commit_message>
UC4 - controller e restantes classes/metodos relacionados conluidos
</commit_message>
<xml_diff>
--- a/AplicacaoFSIAP/Tarefas-Prazos.docx
+++ b/AplicacaoFSIAP/Tarefas-Prazos.docx
@@ -1,6 +1,6 @@
 
 <file path=word/document.xml><?xml version="1.0" encoding="utf-8"?>
-<w:document xmlns:wpc="http://schemas.microsoft.com/office/word/2010/wordprocessingCanvas" xmlns:mc="http://schemas.openxmlformats.org/markup-compatibility/2006" xmlns:o="urn:schemas-microsoft-com:office:office" xmlns:r="http://schemas.openxmlformats.org/officeDocument/2006/relationships" xmlns:m="http://schemas.openxmlformats.org/officeDocument/2006/math" xmlns:v="urn:schemas-microsoft-com:vml" xmlns:wp14="http://schemas.microsoft.com/office/word/2010/wordprocessingDrawing" xmlns:wp="http://schemas.openxmlformats.org/drawingml/2006/wordprocessingDrawing" xmlns:w10="urn:schemas-microsoft-com:office:word" xmlns:w="http://schemas.openxmlformats.org/wordprocessingml/2006/main" xmlns:w14="http://schemas.microsoft.com/office/word/2010/wordml" xmlns:w15="http://schemas.microsoft.com/office/word/2012/wordml" xmlns:wpg="http://schemas.microsoft.com/office/word/2010/wordprocessingGroup" xmlns:wpi="http://schemas.microsoft.com/office/word/2010/wordprocessingInk" xmlns:wne="http://schemas.microsoft.com/office/word/2006/wordml" xmlns:wps="http://schemas.microsoft.com/office/word/2010/wordprocessingShape" mc:Ignorable="w14 w15 wp14">
+<w:document xmlns:wpc="http://schemas.microsoft.com/office/word/2010/wordprocessingCanvas" xmlns:cx="http://schemas.microsoft.com/office/drawing/2014/chartex" xmlns:cx1="http://schemas.microsoft.com/office/drawing/2015/9/8/chartex" xmlns:mc="http://schemas.openxmlformats.org/markup-compatibility/2006" xmlns:o="urn:schemas-microsoft-com:office:office" xmlns:r="http://schemas.openxmlformats.org/officeDocument/2006/relationships" xmlns:m="http://schemas.openxmlformats.org/officeDocument/2006/math" xmlns:v="urn:schemas-microsoft-com:vml" xmlns:wp14="http://schemas.microsoft.com/office/word/2010/wordprocessingDrawing" xmlns:wp="http://schemas.openxmlformats.org/drawingml/2006/wordprocessingDrawing" xmlns:w10="urn:schemas-microsoft-com:office:word" xmlns:w="http://schemas.openxmlformats.org/wordprocessingml/2006/main" xmlns:w14="http://schemas.microsoft.com/office/word/2010/wordml" xmlns:w15="http://schemas.microsoft.com/office/word/2012/wordml" xmlns:w16se="http://schemas.microsoft.com/office/word/2015/wordml/symex" xmlns:wpg="http://schemas.microsoft.com/office/word/2010/wordprocessingGroup" xmlns:wpi="http://schemas.microsoft.com/office/word/2010/wordprocessingInk" xmlns:wne="http://schemas.microsoft.com/office/word/2006/wordml" xmlns:wps="http://schemas.microsoft.com/office/word/2010/wordprocessingShape" mc:Ignorable="w14 w15 w16se wp14">
   <w:body>
     <w:tbl>
       <w:tblPr>
@@ -181,8 +181,6 @@
               </w:rPr>
               <w:t>Radiação eletro-magnética</w:t>
             </w:r>
-            <w:bookmarkStart w:id="0" w:name="_GoBack"/>
-            <w:bookmarkEnd w:id="0"/>
           </w:p>
         </w:tc>
         <w:tc>
@@ -195,7 +193,7 @@
               <w:bottom w:val="single" w:sz="4" w:space="0" w:color="auto"/>
               <w:right w:val="single" w:sz="4" w:space="0" w:color="auto"/>
             </w:tcBorders>
-            <w:shd w:val="clear" w:color="auto" w:fill="auto"/>
+            <w:shd w:val="clear" w:color="auto" w:fill="92D050"/>
           </w:tcPr>
           <w:p>
             <w:pPr>
@@ -367,7 +365,7 @@
               <w:bottom w:val="single" w:sz="4" w:space="0" w:color="auto"/>
               <w:right w:val="single" w:sz="4" w:space="0" w:color="auto"/>
             </w:tcBorders>
-            <w:shd w:val="clear" w:color="auto" w:fill="auto"/>
+            <w:shd w:val="clear" w:color="auto" w:fill="92D050"/>
           </w:tcPr>
           <w:p>
             <w:r>
@@ -459,7 +457,7 @@
               <w:bottom w:val="single" w:sz="4" w:space="0" w:color="auto"/>
               <w:right w:val="single" w:sz="4" w:space="0" w:color="auto"/>
             </w:tcBorders>
-            <w:shd w:val="clear" w:color="auto" w:fill="auto"/>
+            <w:shd w:val="clear" w:color="auto" w:fill="92D050"/>
           </w:tcPr>
           <w:p>
             <w:r>
@@ -626,7 +624,7 @@
               <w:bottom w:val="single" w:sz="4" w:space="0" w:color="auto"/>
               <w:right w:val="single" w:sz="4" w:space="0" w:color="auto"/>
             </w:tcBorders>
-            <w:shd w:val="clear" w:color="auto" w:fill="auto"/>
+            <w:shd w:val="clear" w:color="auto" w:fill="92D050"/>
           </w:tcPr>
           <w:p>
             <w:r>
@@ -719,7 +717,7 @@
               <w:bottom w:val="single" w:sz="4" w:space="0" w:color="auto"/>
               <w:right w:val="single" w:sz="4" w:space="0" w:color="auto"/>
             </w:tcBorders>
-            <w:shd w:val="clear" w:color="auto" w:fill="auto"/>
+            <w:shd w:val="clear" w:color="auto" w:fill="92D050"/>
           </w:tcPr>
           <w:p>
             <w:r>
@@ -902,7 +900,7 @@
               <w:bottom w:val="single" w:sz="4" w:space="0" w:color="auto"/>
               <w:right w:val="single" w:sz="4" w:space="0" w:color="auto"/>
             </w:tcBorders>
-            <w:shd w:val="clear" w:color="auto" w:fill="auto"/>
+            <w:shd w:val="clear" w:color="auto" w:fill="FFFF00"/>
           </w:tcPr>
           <w:p>
             <w:r>
@@ -993,7 +991,7 @@
               <w:bottom w:val="single" w:sz="4" w:space="0" w:color="auto"/>
               <w:right w:val="single" w:sz="4" w:space="0" w:color="auto"/>
             </w:tcBorders>
-            <w:shd w:val="clear" w:color="auto" w:fill="auto"/>
+            <w:shd w:val="clear" w:color="auto" w:fill="FFFF00"/>
           </w:tcPr>
           <w:p>
             <w:r>
@@ -1163,7 +1161,7 @@
               <w:bottom w:val="single" w:sz="4" w:space="0" w:color="auto"/>
               <w:right w:val="single" w:sz="4" w:space="0" w:color="auto"/>
             </w:tcBorders>
-            <w:shd w:val="clear" w:color="auto" w:fill="auto"/>
+            <w:shd w:val="clear" w:color="auto" w:fill="FFFF00"/>
           </w:tcPr>
           <w:p>
             <w:r>
@@ -1256,7 +1254,7 @@
               <w:bottom w:val="single" w:sz="4" w:space="0" w:color="auto"/>
               <w:right w:val="single" w:sz="4" w:space="0" w:color="auto"/>
             </w:tcBorders>
-            <w:shd w:val="clear" w:color="auto" w:fill="auto"/>
+            <w:shd w:val="clear" w:color="auto" w:fill="FFFF00"/>
           </w:tcPr>
           <w:p>
             <w:r>
@@ -1415,7 +1413,7 @@
               <w:bottom w:val="single" w:sz="4" w:space="0" w:color="auto"/>
               <w:right w:val="single" w:sz="4" w:space="0" w:color="auto"/>
             </w:tcBorders>
-            <w:shd w:val="clear" w:color="auto" w:fill="auto"/>
+            <w:shd w:val="clear" w:color="auto" w:fill="FFFF00"/>
           </w:tcPr>
           <w:p>
             <w:r>
@@ -1433,7 +1431,7 @@
               <w:bottom w:val="single" w:sz="4" w:space="0" w:color="auto"/>
               <w:right w:val="single" w:sz="4" w:space="0" w:color="auto"/>
             </w:tcBorders>
-            <w:shd w:val="clear" w:color="auto" w:fill="auto"/>
+            <w:shd w:val="clear" w:color="auto" w:fill="FFFF00"/>
           </w:tcPr>
           <w:p>
             <w:r>
@@ -1594,7 +1592,7 @@
               <w:bottom w:val="single" w:sz="4" w:space="0" w:color="auto"/>
               <w:right w:val="single" w:sz="4" w:space="0" w:color="auto"/>
             </w:tcBorders>
-            <w:shd w:val="clear" w:color="auto" w:fill="auto"/>
+            <w:shd w:val="clear" w:color="auto" w:fill="FFFF00"/>
           </w:tcPr>
           <w:p>
             <w:r>
@@ -1611,7 +1609,7 @@
               <w:bottom w:val="single" w:sz="4" w:space="0" w:color="auto"/>
               <w:right w:val="single" w:sz="4" w:space="0" w:color="auto"/>
             </w:tcBorders>
-            <w:shd w:val="clear" w:color="auto" w:fill="auto"/>
+            <w:shd w:val="clear" w:color="auto" w:fill="FFFF00"/>
           </w:tcPr>
           <w:p>
             <w:r>
@@ -2428,7 +2426,7 @@
           <w:tcPr>
             <w:tcW w:w="490" w:type="pct"/>
             <w:gridSpan w:val="3"/>
-            <w:shd w:val="clear" w:color="auto" w:fill="FFFF00"/>
+            <w:shd w:val="clear" w:color="auto" w:fill="92D050"/>
           </w:tcPr>
           <w:p>
             <w:r>
@@ -2464,7 +2462,7 @@
         <w:tc>
           <w:tcPr>
             <w:tcW w:w="412" w:type="pct"/>
-            <w:shd w:val="clear" w:color="auto" w:fill="FFFF00"/>
+            <w:shd w:val="clear" w:color="auto" w:fill="92D050"/>
           </w:tcPr>
           <w:p>
             <w:r>
@@ -2523,7 +2521,7 @@
           <w:tcPr>
             <w:tcW w:w="405" w:type="pct"/>
             <w:gridSpan w:val="2"/>
-            <w:shd w:val="clear" w:color="auto" w:fill="FFFF00"/>
+            <w:shd w:val="clear" w:color="auto" w:fill="92D050"/>
           </w:tcPr>
           <w:p>
             <w:r>
@@ -2542,7 +2540,7 @@
         <w:tc>
           <w:tcPr>
             <w:tcW w:w="416" w:type="pct"/>
-            <w:shd w:val="clear" w:color="auto" w:fill="FFFF00"/>
+            <w:shd w:val="clear" w:color="auto" w:fill="92D050"/>
           </w:tcPr>
           <w:p>
             <w:r>
@@ -2572,7 +2570,7 @@
         <w:tc>
           <w:tcPr>
             <w:tcW w:w="412" w:type="pct"/>
-            <w:shd w:val="clear" w:color="auto" w:fill="auto"/>
+            <w:shd w:val="clear" w:color="auto" w:fill="92D050"/>
           </w:tcPr>
           <w:p>
             <w:r>
@@ -2638,7 +2636,7 @@
           <w:tcPr>
             <w:tcW w:w="405" w:type="pct"/>
             <w:gridSpan w:val="2"/>
-            <w:shd w:val="clear" w:color="auto" w:fill="FFFF00"/>
+            <w:shd w:val="clear" w:color="auto" w:fill="92D050"/>
           </w:tcPr>
           <w:p>
             <w:r>
@@ -2657,7 +2655,7 @@
         <w:tc>
           <w:tcPr>
             <w:tcW w:w="416" w:type="pct"/>
-            <w:shd w:val="clear" w:color="auto" w:fill="FFFF00"/>
+            <w:shd w:val="clear" w:color="auto" w:fill="92D050"/>
           </w:tcPr>
           <w:p>
             <w:r>
@@ -2694,7 +2692,7 @@
           <w:tcPr>
             <w:tcW w:w="405" w:type="pct"/>
             <w:gridSpan w:val="2"/>
-            <w:shd w:val="clear" w:color="auto" w:fill="FFFF00"/>
+            <w:shd w:val="clear" w:color="auto" w:fill="92D050"/>
           </w:tcPr>
           <w:p>
             <w:r>
@@ -2713,7 +2711,7 @@
         <w:tc>
           <w:tcPr>
             <w:tcW w:w="416" w:type="pct"/>
-            <w:shd w:val="clear" w:color="auto" w:fill="FFFF00"/>
+            <w:shd w:val="clear" w:color="auto" w:fill="92D050"/>
           </w:tcPr>
           <w:p>
             <w:r>
@@ -2743,7 +2741,7 @@
         <w:tc>
           <w:tcPr>
             <w:tcW w:w="412" w:type="pct"/>
-            <w:shd w:val="clear" w:color="auto" w:fill="FFFF00"/>
+            <w:shd w:val="clear" w:color="auto" w:fill="92D050"/>
           </w:tcPr>
           <w:p>
             <w:r>
@@ -2755,13 +2753,122 @@
           <w:tcPr>
             <w:tcW w:w="405" w:type="pct"/>
             <w:gridSpan w:val="2"/>
-            <w:shd w:val="clear" w:color="auto" w:fill="FFFF00"/>
-          </w:tcPr>
-          <w:p>
-            <w:r>
-              <w:t>X</w:t>
-            </w:r>
-          </w:p>
+            <w:shd w:val="clear" w:color="auto" w:fill="92D050"/>
+          </w:tcPr>
+          <w:p>
+            <w:r>
+              <w:t>X</w:t>
+            </w:r>
+          </w:p>
+        </w:tc>
+        <w:tc>
+          <w:tcPr>
+            <w:tcW w:w="490" w:type="pct"/>
+            <w:gridSpan w:val="3"/>
+            <w:shd w:val="clear" w:color="auto" w:fill="92D050"/>
+          </w:tcPr>
+          <w:p>
+            <w:r>
+              <w:t>X</w:t>
+            </w:r>
+          </w:p>
+        </w:tc>
+        <w:tc>
+          <w:tcPr>
+            <w:tcW w:w="416" w:type="pct"/>
+            <w:shd w:val="clear" w:color="auto" w:fill="92D050"/>
+          </w:tcPr>
+          <w:p>
+            <w:r>
+              <w:t>X</w:t>
+            </w:r>
+          </w:p>
+        </w:tc>
+      </w:tr>
+      <w:tr>
+        <w:tc>
+          <w:tcPr>
+            <w:tcW w:w="855" w:type="pct"/>
+            <w:vMerge w:val="restart"/>
+          </w:tcPr>
+          <w:p>
+            <w:r>
+              <w:t>Desenho (Diagrama de Classes e Diagrama e Sequência)</w:t>
+            </w:r>
+          </w:p>
+        </w:tc>
+        <w:tc>
+          <w:tcPr>
+            <w:tcW w:w="2422" w:type="pct"/>
+          </w:tcPr>
+          <w:p>
+            <w:r>
+              <w:t>Carregar ficheiros</w:t>
+            </w:r>
+          </w:p>
+        </w:tc>
+        <w:tc>
+          <w:tcPr>
+            <w:tcW w:w="412" w:type="pct"/>
+          </w:tcPr>
+          <w:p/>
+        </w:tc>
+        <w:tc>
+          <w:tcPr>
+            <w:tcW w:w="405" w:type="pct"/>
+            <w:gridSpan w:val="2"/>
+            <w:shd w:val="clear" w:color="auto" w:fill="92D050"/>
+          </w:tcPr>
+          <w:p>
+            <w:r>
+              <w:t>X</w:t>
+            </w:r>
+          </w:p>
+        </w:tc>
+        <w:tc>
+          <w:tcPr>
+            <w:tcW w:w="490" w:type="pct"/>
+            <w:gridSpan w:val="3"/>
+          </w:tcPr>
+          <w:p/>
+        </w:tc>
+        <w:tc>
+          <w:tcPr>
+            <w:tcW w:w="416" w:type="pct"/>
+          </w:tcPr>
+          <w:p/>
+        </w:tc>
+      </w:tr>
+      <w:tr>
+        <w:tc>
+          <w:tcPr>
+            <w:tcW w:w="855" w:type="pct"/>
+            <w:vMerge/>
+          </w:tcPr>
+          <w:p/>
+        </w:tc>
+        <w:tc>
+          <w:tcPr>
+            <w:tcW w:w="2422" w:type="pct"/>
+          </w:tcPr>
+          <w:p>
+            <w:r>
+              <w:t>Definir tipo de polarização</w:t>
+            </w:r>
+          </w:p>
+        </w:tc>
+        <w:tc>
+          <w:tcPr>
+            <w:tcW w:w="412" w:type="pct"/>
+          </w:tcPr>
+          <w:p/>
+        </w:tc>
+        <w:tc>
+          <w:tcPr>
+            <w:tcW w:w="405" w:type="pct"/>
+            <w:gridSpan w:val="2"/>
+          </w:tcPr>
+          <w:p/>
         </w:tc>
         <w:tc>
           <w:tcPr>
@@ -2778,26 +2885,17 @@
         <w:tc>
           <w:tcPr>
             <w:tcW w:w="416" w:type="pct"/>
-            <w:shd w:val="clear" w:color="auto" w:fill="FFFF00"/>
-          </w:tcPr>
-          <w:p>
-            <w:r>
-              <w:t>X</w:t>
-            </w:r>
-          </w:p>
-        </w:tc>
-      </w:tr>
-      <w:tr>
-        <w:tc>
-          <w:tcPr>
-            <w:tcW w:w="855" w:type="pct"/>
-            <w:vMerge w:val="restart"/>
-          </w:tcPr>
-          <w:p>
-            <w:r>
-              <w:t>Desenho (Diagrama de Classes e Diagrama e Sequência)</w:t>
-            </w:r>
-          </w:p>
+          </w:tcPr>
+          <w:p/>
+        </w:tc>
+      </w:tr>
+      <w:tr>
+        <w:tc>
+          <w:tcPr>
+            <w:tcW w:w="855" w:type="pct"/>
+            <w:vMerge/>
+          </w:tcPr>
+          <w:p/>
         </w:tc>
         <w:tc>
           <w:tcPr>
@@ -2805,7 +2903,7 @@
           </w:tcPr>
           <w:p>
             <w:r>
-              <w:t>Carregar ficheiros</w:t>
+              <w:t>Obter polarização absorção</w:t>
             </w:r>
           </w:p>
         </w:tc>
@@ -2832,8 +2930,13 @@
         <w:tc>
           <w:tcPr>
             <w:tcW w:w="416" w:type="pct"/>
-          </w:tcPr>
-          <w:p/>
+            <w:shd w:val="clear" w:color="auto" w:fill="FFFF00"/>
+          </w:tcPr>
+          <w:p>
+            <w:r>
+              <w:t>X</w:t>
+            </w:r>
+          </w:p>
         </w:tc>
       </w:tr>
       <w:tr>
@@ -2850,105 +2953,20 @@
           </w:tcPr>
           <w:p>
             <w:r>
-              <w:t>Definir tipo de polarização</w:t>
+              <w:t>Obter polarização reflexão</w:t>
             </w:r>
           </w:p>
         </w:tc>
         <w:tc>
           <w:tcPr>
             <w:tcW w:w="412" w:type="pct"/>
-          </w:tcPr>
-          <w:p/>
-        </w:tc>
-        <w:tc>
-          <w:tcPr>
-            <w:tcW w:w="405" w:type="pct"/>
-            <w:gridSpan w:val="2"/>
-          </w:tcPr>
-          <w:p/>
-        </w:tc>
-        <w:tc>
-          <w:tcPr>
-            <w:tcW w:w="490" w:type="pct"/>
-            <w:gridSpan w:val="3"/>
-          </w:tcPr>
-          <w:p/>
-        </w:tc>
-        <w:tc>
-          <w:tcPr>
-            <w:tcW w:w="416" w:type="pct"/>
-          </w:tcPr>
-          <w:p/>
-        </w:tc>
-      </w:tr>
-      <w:tr>
-        <w:tc>
-          <w:tcPr>
-            <w:tcW w:w="855" w:type="pct"/>
-            <w:vMerge/>
-          </w:tcPr>
-          <w:p/>
-        </w:tc>
-        <w:tc>
-          <w:tcPr>
-            <w:tcW w:w="2422" w:type="pct"/>
-          </w:tcPr>
-          <w:p>
-            <w:r>
-              <w:t>Obter polarização absorção</w:t>
-            </w:r>
-          </w:p>
-        </w:tc>
-        <w:tc>
-          <w:tcPr>
-            <w:tcW w:w="412" w:type="pct"/>
-          </w:tcPr>
-          <w:p/>
-        </w:tc>
-        <w:tc>
-          <w:tcPr>
-            <w:tcW w:w="405" w:type="pct"/>
-            <w:gridSpan w:val="2"/>
-          </w:tcPr>
-          <w:p/>
-        </w:tc>
-        <w:tc>
-          <w:tcPr>
-            <w:tcW w:w="490" w:type="pct"/>
-            <w:gridSpan w:val="3"/>
-          </w:tcPr>
-          <w:p/>
-        </w:tc>
-        <w:tc>
-          <w:tcPr>
-            <w:tcW w:w="416" w:type="pct"/>
-          </w:tcPr>
-          <w:p/>
-        </w:tc>
-      </w:tr>
-      <w:tr>
-        <w:tc>
-          <w:tcPr>
-            <w:tcW w:w="855" w:type="pct"/>
-            <w:vMerge/>
-          </w:tcPr>
-          <w:p/>
-        </w:tc>
-        <w:tc>
-          <w:tcPr>
-            <w:tcW w:w="2422" w:type="pct"/>
-          </w:tcPr>
-          <w:p>
-            <w:r>
-              <w:t>Obter polarização reflexão</w:t>
-            </w:r>
-          </w:p>
-        </w:tc>
-        <w:tc>
-          <w:tcPr>
-            <w:tcW w:w="412" w:type="pct"/>
-          </w:tcPr>
-          <w:p/>
+            <w:shd w:val="clear" w:color="auto" w:fill="FFFF00"/>
+          </w:tcPr>
+          <w:p>
+            <w:r>
+              <w:t>X</w:t>
+            </w:r>
+          </w:p>
         </w:tc>
         <w:tc>
           <w:tcPr>
@@ -3107,11 +3125,14 @@
           <w:tcPr>
             <w:tcW w:w="405" w:type="pct"/>
             <w:gridSpan w:val="2"/>
-          </w:tcPr>
-          <w:p>
-            <w:r>
-              <w:t>X</w:t>
-            </w:r>
+            <w:shd w:val="clear" w:color="auto" w:fill="92D050"/>
+          </w:tcPr>
+          <w:p>
+            <w:r>
+              <w:t>X</w:t>
+            </w:r>
+            <w:bookmarkStart w:id="0" w:name="_GoBack"/>
+            <w:bookmarkEnd w:id="0"/>
           </w:p>
         </w:tc>
         <w:tc>
@@ -3385,7 +3406,7 @@
 </file>
 
 <file path=word/styles.xml><?xml version="1.0" encoding="utf-8"?>
-<w:styles xmlns:mc="http://schemas.openxmlformats.org/markup-compatibility/2006" xmlns:r="http://schemas.openxmlformats.org/officeDocument/2006/relationships" xmlns:w="http://schemas.openxmlformats.org/wordprocessingml/2006/main" xmlns:w14="http://schemas.microsoft.com/office/word/2010/wordml" xmlns:w15="http://schemas.microsoft.com/office/word/2012/wordml" mc:Ignorable="w14 w15">
+<w:styles xmlns:mc="http://schemas.openxmlformats.org/markup-compatibility/2006" xmlns:r="http://schemas.openxmlformats.org/officeDocument/2006/relationships" xmlns:w="http://schemas.openxmlformats.org/wordprocessingml/2006/main" xmlns:w14="http://schemas.microsoft.com/office/word/2010/wordml" xmlns:w15="http://schemas.microsoft.com/office/word/2012/wordml" xmlns:w16se="http://schemas.microsoft.com/office/word/2015/wordml/symex" mc:Ignorable="w14 w15 w16se">
   <w:docDefaults>
     <w:rPrDefault>
       <w:rPr>
@@ -4148,7 +4169,7 @@
 </file>
 
 <file path=customXml/itemProps1.xml><?xml version="1.0" encoding="utf-8"?>
-<ds:datastoreItem xmlns:ds="http://schemas.openxmlformats.org/officeDocument/2006/customXml" ds:itemID="{24C334AF-1B62-410B-9DCC-2796FD6B12DD}">
+<ds:datastoreItem xmlns:ds="http://schemas.openxmlformats.org/officeDocument/2006/customXml" ds:itemID="{5820C904-E578-4E19-A8D8-8FEF02E61309}">
   <ds:schemaRefs>
     <ds:schemaRef ds:uri="http://schemas.openxmlformats.org/officeDocument/2006/bibliography"/>
   </ds:schemaRefs>

</xml_diff>

<commit_message>
Estatística - graficos Relatorio/Dossier - atualizacao Tarefas - atualizacao
</commit_message>
<xml_diff>
--- a/AplicacaoFSIAP/Tarefas-Prazos.docx
+++ b/AplicacaoFSIAP/Tarefas-Prazos.docx
@@ -1,6 +1,6 @@
 
 <file path=word/document.xml><?xml version="1.0" encoding="utf-8"?>
-<w:document xmlns:wpc="http://schemas.microsoft.com/office/word/2010/wordprocessingCanvas" xmlns:cx="http://schemas.microsoft.com/office/drawing/2014/chartex" xmlns:cx1="http://schemas.microsoft.com/office/drawing/2015/9/8/chartex" xmlns:mc="http://schemas.openxmlformats.org/markup-compatibility/2006" xmlns:o="urn:schemas-microsoft-com:office:office" xmlns:r="http://schemas.openxmlformats.org/officeDocument/2006/relationships" xmlns:m="http://schemas.openxmlformats.org/officeDocument/2006/math" xmlns:v="urn:schemas-microsoft-com:vml" xmlns:wp14="http://schemas.microsoft.com/office/word/2010/wordprocessingDrawing" xmlns:wp="http://schemas.openxmlformats.org/drawingml/2006/wordprocessingDrawing" xmlns:w10="urn:schemas-microsoft-com:office:word" xmlns:w="http://schemas.openxmlformats.org/wordprocessingml/2006/main" xmlns:w14="http://schemas.microsoft.com/office/word/2010/wordml" xmlns:w15="http://schemas.microsoft.com/office/word/2012/wordml" xmlns:w16se="http://schemas.microsoft.com/office/word/2015/wordml/symex" xmlns:wpg="http://schemas.microsoft.com/office/word/2010/wordprocessingGroup" xmlns:wpi="http://schemas.microsoft.com/office/word/2010/wordprocessingInk" xmlns:wne="http://schemas.microsoft.com/office/word/2006/wordml" xmlns:wps="http://schemas.microsoft.com/office/word/2010/wordprocessingShape" mc:Ignorable="w14 w15 w16se wp14">
+<w:document xmlns:wpc="http://schemas.microsoft.com/office/word/2010/wordprocessingCanvas" xmlns:mc="http://schemas.openxmlformats.org/markup-compatibility/2006" xmlns:o="urn:schemas-microsoft-com:office:office" xmlns:r="http://schemas.openxmlformats.org/officeDocument/2006/relationships" xmlns:m="http://schemas.openxmlformats.org/officeDocument/2006/math" xmlns:v="urn:schemas-microsoft-com:vml" xmlns:wp14="http://schemas.microsoft.com/office/word/2010/wordprocessingDrawing" xmlns:wp="http://schemas.openxmlformats.org/drawingml/2006/wordprocessingDrawing" xmlns:w10="urn:schemas-microsoft-com:office:word" xmlns:w="http://schemas.openxmlformats.org/wordprocessingml/2006/main" xmlns:w14="http://schemas.microsoft.com/office/word/2010/wordml" xmlns:w15="http://schemas.microsoft.com/office/word/2012/wordml" xmlns:wpg="http://schemas.microsoft.com/office/word/2010/wordprocessingGroup" xmlns:wpi="http://schemas.microsoft.com/office/word/2010/wordprocessingInk" xmlns:wne="http://schemas.microsoft.com/office/word/2006/wordml" xmlns:wps="http://schemas.microsoft.com/office/word/2010/wordprocessingShape" mc:Ignorable="w14 w15 wp14">
   <w:body>
     <w:tbl>
       <w:tblPr>
@@ -900,7 +900,7 @@
               <w:bottom w:val="single" w:sz="4" w:space="0" w:color="auto"/>
               <w:right w:val="single" w:sz="4" w:space="0" w:color="auto"/>
             </w:tcBorders>
-            <w:shd w:val="clear" w:color="auto" w:fill="FFFF00"/>
+            <w:shd w:val="clear" w:color="auto" w:fill="92D050"/>
           </w:tcPr>
           <w:p>
             <w:r>
@@ -991,7 +991,7 @@
               <w:bottom w:val="single" w:sz="4" w:space="0" w:color="auto"/>
               <w:right w:val="single" w:sz="4" w:space="0" w:color="auto"/>
             </w:tcBorders>
-            <w:shd w:val="clear" w:color="auto" w:fill="FFFF00"/>
+            <w:shd w:val="clear" w:color="auto" w:fill="92D050"/>
           </w:tcPr>
           <w:p>
             <w:r>
@@ -1161,7 +1161,7 @@
               <w:bottom w:val="single" w:sz="4" w:space="0" w:color="auto"/>
               <w:right w:val="single" w:sz="4" w:space="0" w:color="auto"/>
             </w:tcBorders>
-            <w:shd w:val="clear" w:color="auto" w:fill="FFFF00"/>
+            <w:shd w:val="clear" w:color="auto" w:fill="92D050"/>
           </w:tcPr>
           <w:p>
             <w:r>
@@ -1254,7 +1254,7 @@
               <w:bottom w:val="single" w:sz="4" w:space="0" w:color="auto"/>
               <w:right w:val="single" w:sz="4" w:space="0" w:color="auto"/>
             </w:tcBorders>
-            <w:shd w:val="clear" w:color="auto" w:fill="FFFF00"/>
+            <w:shd w:val="clear" w:color="auto" w:fill="92D050"/>
           </w:tcPr>
           <w:p>
             <w:r>
@@ -1413,7 +1413,7 @@
               <w:bottom w:val="single" w:sz="4" w:space="0" w:color="auto"/>
               <w:right w:val="single" w:sz="4" w:space="0" w:color="auto"/>
             </w:tcBorders>
-            <w:shd w:val="clear" w:color="auto" w:fill="FFFF00"/>
+            <w:shd w:val="clear" w:color="auto" w:fill="92D050"/>
           </w:tcPr>
           <w:p>
             <w:r>
@@ -1431,7 +1431,7 @@
               <w:bottom w:val="single" w:sz="4" w:space="0" w:color="auto"/>
               <w:right w:val="single" w:sz="4" w:space="0" w:color="auto"/>
             </w:tcBorders>
-            <w:shd w:val="clear" w:color="auto" w:fill="FFFF00"/>
+            <w:shd w:val="clear" w:color="auto" w:fill="92D050"/>
           </w:tcPr>
           <w:p>
             <w:r>
@@ -1592,7 +1592,7 @@
               <w:bottom w:val="single" w:sz="4" w:space="0" w:color="auto"/>
               <w:right w:val="single" w:sz="4" w:space="0" w:color="auto"/>
             </w:tcBorders>
-            <w:shd w:val="clear" w:color="auto" w:fill="FFFF00"/>
+            <w:shd w:val="clear" w:color="auto" w:fill="92D050"/>
           </w:tcPr>
           <w:p>
             <w:r>
@@ -1609,7 +1609,7 @@
               <w:bottom w:val="single" w:sz="4" w:space="0" w:color="auto"/>
               <w:right w:val="single" w:sz="4" w:space="0" w:color="auto"/>
             </w:tcBorders>
-            <w:shd w:val="clear" w:color="auto" w:fill="FFFF00"/>
+            <w:shd w:val="clear" w:color="auto" w:fill="92D050"/>
           </w:tcPr>
           <w:p>
             <w:r>
@@ -1722,9 +1722,13 @@
               <w:bottom w:val="single" w:sz="4" w:space="0" w:color="auto"/>
               <w:right w:val="single" w:sz="4" w:space="0" w:color="auto"/>
             </w:tcBorders>
-            <w:shd w:val="clear" w:color="auto" w:fill="auto"/>
-          </w:tcPr>
-          <w:p/>
+            <w:shd w:val="clear" w:color="auto" w:fill="92D050"/>
+          </w:tcPr>
+          <w:p>
+            <w:r>
+              <w:t>X</w:t>
+            </w:r>
+          </w:p>
         </w:tc>
         <w:tc>
           <w:tcPr>
@@ -1817,11 +1821,7 @@
             </w:tcBorders>
             <w:shd w:val="clear" w:color="auto" w:fill="auto"/>
           </w:tcPr>
-          <w:p>
-            <w:r>
-              <w:t>X</w:t>
-            </w:r>
-          </w:p>
+          <w:p/>
         </w:tc>
         <w:tc>
           <w:tcPr>
@@ -1833,9 +1833,13 @@
               <w:bottom w:val="single" w:sz="4" w:space="0" w:color="auto"/>
               <w:right w:val="single" w:sz="4" w:space="0" w:color="auto"/>
             </w:tcBorders>
-            <w:shd w:val="clear" w:color="auto" w:fill="auto"/>
-          </w:tcPr>
-          <w:p/>
+            <w:shd w:val="clear" w:color="auto" w:fill="92D050"/>
+          </w:tcPr>
+          <w:p>
+            <w:r>
+              <w:t>X</w:t>
+            </w:r>
+          </w:p>
         </w:tc>
         <w:tc>
           <w:tcPr>
@@ -1953,9 +1957,13 @@
               <w:bottom w:val="single" w:sz="4" w:space="0" w:color="auto"/>
               <w:right w:val="single" w:sz="4" w:space="0" w:color="auto"/>
             </w:tcBorders>
-            <w:shd w:val="clear" w:color="auto" w:fill="auto"/>
-          </w:tcPr>
-          <w:p/>
+            <w:shd w:val="clear" w:color="auto" w:fill="92D050"/>
+          </w:tcPr>
+          <w:p>
+            <w:r>
+              <w:t>X</w:t>
+            </w:r>
+          </w:p>
         </w:tc>
       </w:tr>
       <w:tr>
@@ -1974,15 +1982,7 @@
           </w:tcPr>
           <w:p>
             <w:r>
-              <w:t>Aplicação “</w:t>
-            </w:r>
-            <w:proofErr w:type="spellStart"/>
-            <w:r>
-              <w:t>LightGo</w:t>
-            </w:r>
-            <w:proofErr w:type="spellEnd"/>
-            <w:r>
-              <w:t>”</w:t>
+              <w:t>Experiência</w:t>
             </w:r>
           </w:p>
         </w:tc>
@@ -1999,7 +1999,7 @@
           </w:tcPr>
           <w:p>
             <w:r>
-              <w:t>Contextualização</w:t>
+              <w:t xml:space="preserve">Procedimento Experimental </w:t>
             </w:r>
           </w:p>
         </w:tc>
@@ -2014,11 +2014,7 @@
             </w:tcBorders>
             <w:shd w:val="clear" w:color="auto" w:fill="auto"/>
           </w:tcPr>
-          <w:p>
-            <w:r>
-              <w:t>X</w:t>
-            </w:r>
-          </w:p>
+          <w:p/>
         </w:tc>
         <w:tc>
           <w:tcPr>
@@ -2057,9 +2053,13 @@
               <w:bottom w:val="single" w:sz="4" w:space="0" w:color="auto"/>
               <w:right w:val="single" w:sz="4" w:space="0" w:color="auto"/>
             </w:tcBorders>
-            <w:shd w:val="clear" w:color="auto" w:fill="auto"/>
-          </w:tcPr>
-          <w:p/>
+            <w:shd w:val="clear" w:color="auto" w:fill="92D050"/>
+          </w:tcPr>
+          <w:p>
+            <w:r>
+              <w:t>X</w:t>
+            </w:r>
+          </w:p>
         </w:tc>
       </w:tr>
       <w:tr>
@@ -2091,7 +2091,7 @@
           </w:tcPr>
           <w:p>
             <w:r>
-              <w:t>Objetivos</w:t>
+              <w:t>Dados</w:t>
             </w:r>
           </w:p>
         </w:tc>
@@ -2104,9 +2104,13 @@
               <w:bottom w:val="single" w:sz="4" w:space="0" w:color="auto"/>
               <w:right w:val="single" w:sz="4" w:space="0" w:color="auto"/>
             </w:tcBorders>
-            <w:shd w:val="clear" w:color="auto" w:fill="auto"/>
-          </w:tcPr>
-          <w:p/>
+            <w:shd w:val="clear" w:color="auto" w:fill="92D050"/>
+          </w:tcPr>
+          <w:p>
+            <w:r>
+              <w:t>X</w:t>
+            </w:r>
+          </w:p>
         </w:tc>
         <w:tc>
           <w:tcPr>
@@ -2118,9 +2122,13 @@
               <w:bottom w:val="single" w:sz="4" w:space="0" w:color="auto"/>
               <w:right w:val="single" w:sz="4" w:space="0" w:color="auto"/>
             </w:tcBorders>
-            <w:shd w:val="clear" w:color="auto" w:fill="auto"/>
-          </w:tcPr>
-          <w:p/>
+            <w:shd w:val="clear" w:color="auto" w:fill="92D050"/>
+          </w:tcPr>
+          <w:p>
+            <w:r>
+              <w:t>X</w:t>
+            </w:r>
+          </w:p>
         </w:tc>
         <w:tc>
           <w:tcPr>
@@ -2134,11 +2142,7 @@
             </w:tcBorders>
             <w:shd w:val="clear" w:color="auto" w:fill="auto"/>
           </w:tcPr>
-          <w:p>
-            <w:r>
-              <w:t>X</w:t>
-            </w:r>
-          </w:p>
+          <w:p/>
         </w:tc>
         <w:tc>
           <w:tcPr>
@@ -2183,10 +2187,7 @@
           </w:tcPr>
           <w:p>
             <w:r>
-              <w:t>Resultados</w:t>
-            </w:r>
-            <w:r>
-              <w:t xml:space="preserve"> (imagens)</w:t>
+              <w:t>Análise dos Dados</w:t>
             </w:r>
           </w:p>
         </w:tc>
@@ -2199,9 +2200,13 @@
               <w:bottom w:val="single" w:sz="4" w:space="0" w:color="auto"/>
               <w:right w:val="single" w:sz="4" w:space="0" w:color="auto"/>
             </w:tcBorders>
-            <w:shd w:val="clear" w:color="auto" w:fill="auto"/>
-          </w:tcPr>
-          <w:p/>
+            <w:shd w:val="clear" w:color="auto" w:fill="92D050"/>
+          </w:tcPr>
+          <w:p>
+            <w:r>
+              <w:t>X</w:t>
+            </w:r>
+          </w:p>
         </w:tc>
         <w:tc>
           <w:tcPr>
@@ -2213,9 +2218,13 @@
               <w:bottom w:val="single" w:sz="4" w:space="0" w:color="auto"/>
               <w:right w:val="single" w:sz="4" w:space="0" w:color="auto"/>
             </w:tcBorders>
-            <w:shd w:val="clear" w:color="auto" w:fill="auto"/>
-          </w:tcPr>
-          <w:p/>
+            <w:shd w:val="clear" w:color="auto" w:fill="92D050"/>
+          </w:tcPr>
+          <w:p>
+            <w:r>
+              <w:t>X</w:t>
+            </w:r>
+          </w:p>
         </w:tc>
         <w:tc>
           <w:tcPr>
@@ -2240,7 +2249,7 @@
               <w:bottom w:val="single" w:sz="4" w:space="0" w:color="auto"/>
               <w:right w:val="single" w:sz="4" w:space="0" w:color="auto"/>
             </w:tcBorders>
-            <w:shd w:val="clear" w:color="auto" w:fill="auto"/>
+            <w:shd w:val="clear" w:color="auto" w:fill="92D050"/>
           </w:tcPr>
           <w:p>
             <w:r>
@@ -2930,7 +2939,7 @@
         <w:tc>
           <w:tcPr>
             <w:tcW w:w="416" w:type="pct"/>
-            <w:shd w:val="clear" w:color="auto" w:fill="FFFF00"/>
+            <w:shd w:val="clear" w:color="auto" w:fill="92D050"/>
           </w:tcPr>
           <w:p>
             <w:r>
@@ -2960,7 +2969,7 @@
         <w:tc>
           <w:tcPr>
             <w:tcW w:w="412" w:type="pct"/>
-            <w:shd w:val="clear" w:color="auto" w:fill="FFFF00"/>
+            <w:shd w:val="clear" w:color="auto" w:fill="92D050"/>
           </w:tcPr>
           <w:p>
             <w:r>
@@ -3131,8 +3140,6 @@
             <w:r>
               <w:t>X</w:t>
             </w:r>
-            <w:bookmarkStart w:id="0" w:name="_GoBack"/>
-            <w:bookmarkEnd w:id="0"/>
           </w:p>
         </w:tc>
         <w:tc>
@@ -3194,6 +3201,7 @@
         <w:tc>
           <w:tcPr>
             <w:tcW w:w="416" w:type="pct"/>
+            <w:shd w:val="clear" w:color="auto" w:fill="92D050"/>
           </w:tcPr>
           <w:p>
             <w:r>
@@ -3247,6 +3255,7 @@
         <w:tc>
           <w:tcPr>
             <w:tcW w:w="416" w:type="pct"/>
+            <w:shd w:val="clear" w:color="auto" w:fill="92D050"/>
           </w:tcPr>
           <w:p>
             <w:r>
@@ -3280,7 +3289,7 @@
         <w:tc>
           <w:tcPr>
             <w:tcW w:w="412" w:type="pct"/>
-            <w:shd w:val="clear" w:color="auto" w:fill="auto"/>
+            <w:shd w:val="clear" w:color="auto" w:fill="92D050"/>
           </w:tcPr>
           <w:p>
             <w:r>
@@ -3292,7 +3301,7 @@
           <w:tcPr>
             <w:tcW w:w="405" w:type="pct"/>
             <w:gridSpan w:val="2"/>
-            <w:shd w:val="clear" w:color="auto" w:fill="auto"/>
+            <w:shd w:val="clear" w:color="auto" w:fill="92D050"/>
           </w:tcPr>
           <w:p>
             <w:r>
@@ -3340,8 +3349,13 @@
         <w:tc>
           <w:tcPr>
             <w:tcW w:w="412" w:type="pct"/>
-          </w:tcPr>
-          <w:p/>
+            <w:shd w:val="clear" w:color="auto" w:fill="92D050"/>
+          </w:tcPr>
+          <w:p>
+            <w:r>
+              <w:t>X</w:t>
+            </w:r>
+          </w:p>
         </w:tc>
         <w:tc>
           <w:tcPr>
@@ -3388,8 +3402,10 @@
           </w:tcPr>
           <w:p>
             <w:r>
-              <w:t>15 novembro</w:t>
-            </w:r>
+              <w:t>10 dezembro</w:t>
+            </w:r>
+            <w:bookmarkStart w:id="0" w:name="_GoBack"/>
+            <w:bookmarkEnd w:id="0"/>
           </w:p>
         </w:tc>
       </w:tr>
@@ -3406,7 +3422,7 @@
 </file>
 
 <file path=word/styles.xml><?xml version="1.0" encoding="utf-8"?>
-<w:styles xmlns:mc="http://schemas.openxmlformats.org/markup-compatibility/2006" xmlns:r="http://schemas.openxmlformats.org/officeDocument/2006/relationships" xmlns:w="http://schemas.openxmlformats.org/wordprocessingml/2006/main" xmlns:w14="http://schemas.microsoft.com/office/word/2010/wordml" xmlns:w15="http://schemas.microsoft.com/office/word/2012/wordml" xmlns:w16se="http://schemas.microsoft.com/office/word/2015/wordml/symex" mc:Ignorable="w14 w15 w16se">
+<w:styles xmlns:mc="http://schemas.openxmlformats.org/markup-compatibility/2006" xmlns:r="http://schemas.openxmlformats.org/officeDocument/2006/relationships" xmlns:w="http://schemas.openxmlformats.org/wordprocessingml/2006/main" xmlns:w14="http://schemas.microsoft.com/office/word/2010/wordml" xmlns:w15="http://schemas.microsoft.com/office/word/2012/wordml" mc:Ignorable="w14 w15">
   <w:docDefaults>
     <w:rPrDefault>
       <w:rPr>
@@ -4169,7 +4185,7 @@
 </file>
 
 <file path=customXml/itemProps1.xml><?xml version="1.0" encoding="utf-8"?>
-<ds:datastoreItem xmlns:ds="http://schemas.openxmlformats.org/officeDocument/2006/customXml" ds:itemID="{5820C904-E578-4E19-A8D8-8FEF02E61309}">
+<ds:datastoreItem xmlns:ds="http://schemas.openxmlformats.org/officeDocument/2006/customXml" ds:itemID="{C5F49262-7228-42C9-BED9-E2A5E98044C0}">
   <ds:schemaRefs>
     <ds:schemaRef ds:uri="http://schemas.openxmlformats.org/officeDocument/2006/bibliography"/>
   </ds:schemaRefs>

</xml_diff>